<commit_message>
Add cover letter edits
</commit_message>
<xml_diff>
--- a/manuscript/cover_letter.docx
+++ b/manuscript/cover_letter.docx
@@ -21,442 +21,458 @@
         </w:rPr>
         <w:t>American Naturalist</w:t>
       </w:r>
+      <w:r>
+        <w:rPr>
+          <w:rFonts w:ascii="Times New Roman" w:hAnsi="Times New Roman" w:cs="Times New Roman"/>
+          <w:sz w:val="24"/>
+        </w:rPr>
+        <w:t xml:space="preserve"> titled, “</w:t>
+      </w:r>
+      <w:r>
+        <w:rPr>
+          <w:rFonts w:ascii="Times New Roman" w:hAnsi="Times New Roman" w:cs="Times New Roman"/>
+          <w:sz w:val="24"/>
+        </w:rPr>
+        <w:t>Defining</w:t>
+      </w:r>
+      <w:r>
+        <w:rPr>
+          <w:rFonts w:ascii="Times New Roman" w:hAnsi="Times New Roman" w:cs="Times New Roman"/>
+          <w:sz w:val="24"/>
+        </w:rPr>
+        <w:t xml:space="preserve"> and </w:t>
+      </w:r>
+      <w:r>
+        <w:rPr>
+          <w:rFonts w:ascii="Times New Roman" w:hAnsi="Times New Roman" w:cs="Times New Roman"/>
+          <w:sz w:val="24"/>
+        </w:rPr>
+        <w:t xml:space="preserve">detecting </w:t>
+      </w:r>
+      <w:r>
+        <w:rPr>
+          <w:rFonts w:ascii="Times New Roman" w:hAnsi="Times New Roman" w:cs="Times New Roman"/>
+          <w:sz w:val="24"/>
+        </w:rPr>
+        <w:t xml:space="preserve">competitive </w:t>
+      </w:r>
+      <w:r>
+        <w:rPr>
+          <w:rFonts w:ascii="Times New Roman" w:hAnsi="Times New Roman" w:cs="Times New Roman"/>
+          <w:sz w:val="24"/>
+        </w:rPr>
+        <w:t>higher order interactions”.</w:t>
+      </w:r>
+    </w:p>
+    <w:p>
+      <w:pPr>
+        <w:spacing w:after="0" w:line="240" w:lineRule="auto"/>
+        <w:rPr>
+          <w:rFonts w:ascii="Times New Roman" w:hAnsi="Times New Roman" w:cs="Times New Roman"/>
+          <w:sz w:val="24"/>
+        </w:rPr>
+      </w:pPr>
+    </w:p>
+    <w:p>
+      <w:pPr>
+        <w:spacing w:after="0" w:line="240" w:lineRule="auto"/>
+        <w:rPr>
+          <w:rFonts w:ascii="Times New Roman" w:hAnsi="Times New Roman" w:cs="Times New Roman"/>
+          <w:sz w:val="24"/>
+        </w:rPr>
+      </w:pPr>
+      <w:r>
+        <w:rPr>
+          <w:rFonts w:ascii="Times New Roman" w:hAnsi="Times New Roman" w:cs="Times New Roman"/>
+          <w:sz w:val="24"/>
+        </w:rPr>
+        <w:t xml:space="preserve">Ecologists are increasingly interested in the potential for higher order interactions to shape competitive coexistence in communities with more than two species </w:t>
+      </w:r>
+      <w:r>
+        <w:rPr>
+          <w:rFonts w:ascii="Times New Roman" w:hAnsi="Times New Roman" w:cs="Times New Roman"/>
+          <w:sz w:val="24"/>
+        </w:rPr>
+        <w:t xml:space="preserve">(Grilli et al. 2018, Levine et al. 2018, </w:t>
+      </w:r>
+      <w:proofErr w:type="spellStart"/>
+      <w:r>
+        <w:rPr>
+          <w:rFonts w:ascii="Times New Roman" w:hAnsi="Times New Roman" w:cs="Times New Roman"/>
+          <w:sz w:val="24"/>
+        </w:rPr>
+        <w:t>Stoufer</w:t>
+      </w:r>
+      <w:proofErr w:type="spellEnd"/>
+      <w:r>
+        <w:rPr>
+          <w:rFonts w:ascii="Times New Roman" w:hAnsi="Times New Roman" w:cs="Times New Roman"/>
+          <w:sz w:val="24"/>
+        </w:rPr>
+        <w:t xml:space="preserve"> and Mayfield 2017).</w:t>
+      </w:r>
+      <w:r>
+        <w:rPr>
+          <w:rFonts w:ascii="Times New Roman" w:hAnsi="Times New Roman" w:cs="Times New Roman"/>
+          <w:sz w:val="24"/>
+        </w:rPr>
+        <w:t xml:space="preserve"> </w:t>
+      </w:r>
+      <w:r>
+        <w:rPr>
+          <w:rFonts w:ascii="Times New Roman" w:hAnsi="Times New Roman" w:cs="Times New Roman"/>
+          <w:sz w:val="24"/>
+        </w:rPr>
+        <w:t xml:space="preserve">Despite the flurry of interest in this topic, </w:t>
+      </w:r>
+      <w:r>
+        <w:rPr>
+          <w:rFonts w:ascii="Times New Roman" w:hAnsi="Times New Roman" w:cs="Times New Roman"/>
+          <w:sz w:val="24"/>
+        </w:rPr>
+        <w:t>recent papers also show inconsistency in</w:t>
+      </w:r>
+      <w:r>
+        <w:rPr>
+          <w:rFonts w:ascii="Times New Roman" w:hAnsi="Times New Roman" w:cs="Times New Roman"/>
+          <w:sz w:val="24"/>
+        </w:rPr>
+        <w:t xml:space="preserve"> </w:t>
+      </w:r>
+      <w:r>
+        <w:rPr>
+          <w:rFonts w:ascii="Times New Roman" w:hAnsi="Times New Roman" w:cs="Times New Roman"/>
+          <w:sz w:val="24"/>
+        </w:rPr>
+        <w:t>defining higher order interactions</w:t>
+      </w:r>
+      <w:r>
+        <w:rPr>
+          <w:rFonts w:ascii="Times New Roman" w:hAnsi="Times New Roman" w:cs="Times New Roman"/>
+          <w:sz w:val="24"/>
+        </w:rPr>
+        <w:t xml:space="preserve"> and </w:t>
+      </w:r>
+      <w:r>
+        <w:rPr>
+          <w:rFonts w:ascii="Times New Roman" w:hAnsi="Times New Roman" w:cs="Times New Roman"/>
+          <w:sz w:val="24"/>
+        </w:rPr>
+        <w:t xml:space="preserve">offer </w:t>
+      </w:r>
+      <w:r>
+        <w:rPr>
+          <w:rFonts w:ascii="Times New Roman" w:hAnsi="Times New Roman" w:cs="Times New Roman"/>
+          <w:sz w:val="24"/>
+        </w:rPr>
+        <w:t>few explanations for how higher order interactions could emerge in the first place</w:t>
+      </w:r>
+      <w:r>
+        <w:rPr>
+          <w:rFonts w:ascii="Times New Roman" w:hAnsi="Times New Roman" w:cs="Times New Roman"/>
+          <w:sz w:val="24"/>
+        </w:rPr>
+        <w:t xml:space="preserve">. </w:t>
+      </w:r>
+    </w:p>
+    <w:p>
+      <w:pPr>
+        <w:spacing w:after="0" w:line="240" w:lineRule="auto"/>
+        <w:rPr>
+          <w:rFonts w:ascii="Times New Roman" w:hAnsi="Times New Roman" w:cs="Times New Roman"/>
+          <w:sz w:val="24"/>
+        </w:rPr>
+      </w:pPr>
+    </w:p>
+    <w:p>
+      <w:pPr>
+        <w:spacing w:after="0" w:line="240" w:lineRule="auto"/>
+        <w:rPr>
+          <w:rFonts w:ascii="Times New Roman" w:hAnsi="Times New Roman" w:cs="Times New Roman"/>
+          <w:sz w:val="24"/>
+        </w:rPr>
+      </w:pPr>
+      <w:r>
+        <w:rPr>
+          <w:rFonts w:ascii="Times New Roman" w:hAnsi="Times New Roman" w:cs="Times New Roman"/>
+          <w:sz w:val="24"/>
+        </w:rPr>
+        <w:t xml:space="preserve">In our manuscript we address both of these issues.  First, we develop a general definition of higher order interactions that distinguishes them from non-linear single species competitive effects.  Our definition leads to a practical set of procedures for detecting higher order interactions in empirical data.  </w:t>
+      </w:r>
+    </w:p>
+    <w:p>
+      <w:pPr>
+        <w:spacing w:after="0" w:line="240" w:lineRule="auto"/>
+        <w:rPr>
+          <w:rFonts w:ascii="Times New Roman" w:hAnsi="Times New Roman" w:cs="Times New Roman"/>
+          <w:sz w:val="24"/>
+        </w:rPr>
+      </w:pPr>
+    </w:p>
+    <w:p>
+      <w:pPr>
+        <w:spacing w:after="0" w:line="240" w:lineRule="auto"/>
+        <w:rPr>
+          <w:rFonts w:ascii="Times New Roman" w:hAnsi="Times New Roman" w:cs="Times New Roman"/>
+          <w:sz w:val="24"/>
+        </w:rPr>
+      </w:pPr>
+      <w:r>
+        <w:rPr>
+          <w:rFonts w:ascii="Times New Roman" w:hAnsi="Times New Roman" w:cs="Times New Roman"/>
+          <w:sz w:val="24"/>
+        </w:rPr>
+        <w:t>Next</w:t>
+      </w:r>
+      <w:r>
+        <w:rPr>
+          <w:rFonts w:ascii="Times New Roman" w:hAnsi="Times New Roman" w:cs="Times New Roman"/>
+          <w:sz w:val="24"/>
+        </w:rPr>
+        <w:t xml:space="preserve">, </w:t>
+      </w:r>
+      <w:r>
+        <w:rPr>
+          <w:rFonts w:ascii="Times New Roman" w:hAnsi="Times New Roman" w:cs="Times New Roman"/>
+          <w:sz w:val="24"/>
+        </w:rPr>
+        <w:t xml:space="preserve">we </w:t>
+      </w:r>
+      <w:r>
+        <w:rPr>
+          <w:rFonts w:ascii="Times New Roman" w:hAnsi="Times New Roman" w:cs="Times New Roman"/>
+          <w:sz w:val="24"/>
+        </w:rPr>
+        <w:t>build a simple</w:t>
+      </w:r>
+      <w:r>
+        <w:rPr>
+          <w:rFonts w:ascii="Times New Roman" w:hAnsi="Times New Roman" w:cs="Times New Roman"/>
+          <w:sz w:val="24"/>
+        </w:rPr>
+        <w:t xml:space="preserve"> mechanistic </w:t>
+      </w:r>
+      <w:r>
+        <w:rPr>
+          <w:rFonts w:ascii="Times New Roman" w:hAnsi="Times New Roman" w:cs="Times New Roman"/>
+          <w:sz w:val="24"/>
+        </w:rPr>
+        <w:t>model of competition among three annual plant species. We use this model to simulate competitive outcomes in two and three species communities.  We then attempt to d</w:t>
+      </w:r>
+      <w:r>
+        <w:rPr>
+          <w:rFonts w:ascii="Times New Roman" w:hAnsi="Times New Roman" w:cs="Times New Roman"/>
+          <w:sz w:val="24"/>
+        </w:rPr>
+        <w:t xml:space="preserve">etect higher order interactions </w:t>
+      </w:r>
+      <w:r>
+        <w:rPr>
+          <w:rFonts w:ascii="Times New Roman" w:hAnsi="Times New Roman" w:cs="Times New Roman"/>
+          <w:sz w:val="24"/>
+        </w:rPr>
+        <w:t xml:space="preserve">in the </w:t>
+      </w:r>
+      <w:r>
+        <w:rPr>
+          <w:rFonts w:ascii="Times New Roman" w:hAnsi="Times New Roman" w:cs="Times New Roman"/>
+          <w:sz w:val="24"/>
+        </w:rPr>
+        <w:t>data generated by the simulation</w:t>
+      </w:r>
+      <w:r>
+        <w:rPr>
+          <w:rFonts w:ascii="Times New Roman" w:hAnsi="Times New Roman" w:cs="Times New Roman"/>
+          <w:sz w:val="24"/>
+        </w:rPr>
+        <w:t>s</w:t>
+      </w:r>
+      <w:r>
+        <w:rPr>
+          <w:rFonts w:ascii="Times New Roman" w:hAnsi="Times New Roman" w:cs="Times New Roman"/>
+          <w:sz w:val="24"/>
+        </w:rPr>
+        <w:t xml:space="preserve">.  This worked example shows how we can detect higher order interactions using our definition.  </w:t>
+      </w:r>
+      <w:r>
+        <w:rPr>
+          <w:rFonts w:ascii="Times New Roman" w:hAnsi="Times New Roman" w:cs="Times New Roman"/>
+          <w:sz w:val="24"/>
+        </w:rPr>
+        <w:t>And i</w:t>
+      </w:r>
+      <w:r>
+        <w:rPr>
+          <w:rFonts w:ascii="Times New Roman" w:hAnsi="Times New Roman" w:cs="Times New Roman"/>
+          <w:sz w:val="24"/>
+        </w:rPr>
+        <w:t>mportantly,</w:t>
+      </w:r>
+      <w:r>
+        <w:rPr>
+          <w:rFonts w:ascii="Times New Roman" w:hAnsi="Times New Roman" w:cs="Times New Roman"/>
+          <w:sz w:val="24"/>
+        </w:rPr>
+        <w:t xml:space="preserve"> by starting from a mechanistic model,</w:t>
+      </w:r>
+      <w:r>
+        <w:rPr>
+          <w:rFonts w:ascii="Times New Roman" w:hAnsi="Times New Roman" w:cs="Times New Roman"/>
+          <w:sz w:val="24"/>
+        </w:rPr>
+        <w:t xml:space="preserve"> </w:t>
+      </w:r>
+      <w:r>
+        <w:rPr>
+          <w:rFonts w:ascii="Times New Roman" w:hAnsi="Times New Roman" w:cs="Times New Roman"/>
+          <w:sz w:val="24"/>
+        </w:rPr>
+        <w:t xml:space="preserve">our example also sheds light on the </w:t>
+      </w:r>
+      <w:r>
+        <w:rPr>
+          <w:rFonts w:ascii="Times New Roman" w:hAnsi="Times New Roman" w:cs="Times New Roman"/>
+          <w:sz w:val="24"/>
+        </w:rPr>
+        <w:t>traits and environmental conditions that are likely to</w:t>
+      </w:r>
+      <w:r>
+        <w:rPr>
+          <w:rFonts w:ascii="Times New Roman" w:hAnsi="Times New Roman" w:cs="Times New Roman"/>
+          <w:sz w:val="24"/>
+        </w:rPr>
+        <w:t xml:space="preserve"> generat</w:t>
+      </w:r>
+      <w:r>
+        <w:rPr>
+          <w:rFonts w:ascii="Times New Roman" w:hAnsi="Times New Roman" w:cs="Times New Roman"/>
+          <w:sz w:val="24"/>
+        </w:rPr>
+        <w:t>e</w:t>
+      </w:r>
+      <w:r>
+        <w:rPr>
+          <w:rFonts w:ascii="Times New Roman" w:hAnsi="Times New Roman" w:cs="Times New Roman"/>
+          <w:sz w:val="24"/>
+        </w:rPr>
+        <w:t xml:space="preserve"> </w:t>
+      </w:r>
+      <w:r>
+        <w:rPr>
+          <w:rFonts w:ascii="Times New Roman" w:hAnsi="Times New Roman" w:cs="Times New Roman"/>
+          <w:sz w:val="24"/>
+        </w:rPr>
+        <w:t xml:space="preserve">strong </w:t>
+      </w:r>
+      <w:r>
+        <w:rPr>
+          <w:rFonts w:ascii="Times New Roman" w:hAnsi="Times New Roman" w:cs="Times New Roman"/>
+          <w:sz w:val="24"/>
+        </w:rPr>
+        <w:t>higher order interactions</w:t>
+      </w:r>
+      <w:r>
+        <w:rPr>
+          <w:rFonts w:ascii="Times New Roman" w:hAnsi="Times New Roman" w:cs="Times New Roman"/>
+          <w:sz w:val="24"/>
+        </w:rPr>
+        <w:t xml:space="preserve">.  </w:t>
+      </w:r>
+    </w:p>
+    <w:p>
+      <w:pPr>
+        <w:spacing w:after="0" w:line="240" w:lineRule="auto"/>
+        <w:rPr>
+          <w:rFonts w:ascii="Times New Roman" w:hAnsi="Times New Roman" w:cs="Times New Roman"/>
+          <w:sz w:val="24"/>
+        </w:rPr>
+      </w:pPr>
+    </w:p>
+    <w:p>
+      <w:pPr>
+        <w:spacing w:after="0" w:line="240" w:lineRule="auto"/>
+      </w:pPr>
+      <w:r>
+        <w:rPr>
+          <w:rFonts w:ascii="Times New Roman" w:hAnsi="Times New Roman" w:cs="Times New Roman"/>
+          <w:sz w:val="24"/>
+        </w:rPr>
+        <w:t xml:space="preserve">We believe our manuscript will interest a </w:t>
+      </w:r>
+      <w:r>
+        <w:rPr>
+          <w:rFonts w:ascii="Times New Roman" w:hAnsi="Times New Roman" w:cs="Times New Roman"/>
+          <w:sz w:val="24"/>
+        </w:rPr>
+        <w:t>large a</w:t>
+      </w:r>
+      <w:r>
+        <w:rPr>
+          <w:rFonts w:ascii="Times New Roman" w:hAnsi="Times New Roman" w:cs="Times New Roman"/>
+          <w:sz w:val="24"/>
+        </w:rPr>
+        <w:t xml:space="preserve">udience </w:t>
+      </w:r>
+      <w:r>
+        <w:rPr>
+          <w:rFonts w:ascii="Times New Roman" w:hAnsi="Times New Roman" w:cs="Times New Roman"/>
+          <w:sz w:val="24"/>
+        </w:rPr>
+        <w:t xml:space="preserve">of theoretical and empirical ecologists </w:t>
+      </w:r>
+      <w:r>
+        <w:rPr>
+          <w:rFonts w:ascii="Times New Roman" w:hAnsi="Times New Roman" w:cs="Times New Roman"/>
+          <w:sz w:val="24"/>
+        </w:rPr>
+        <w:t>working to</w:t>
+      </w:r>
+      <w:r>
+        <w:rPr>
+          <w:rFonts w:ascii="Times New Roman" w:hAnsi="Times New Roman" w:cs="Times New Roman"/>
+          <w:sz w:val="24"/>
+        </w:rPr>
+        <w:t xml:space="preserve"> push the envelope of standard theories about competition. </w:t>
+      </w:r>
+      <w:r>
+        <w:rPr>
+          <w:rFonts w:ascii="Times New Roman" w:hAnsi="Times New Roman" w:cs="Times New Roman"/>
+          <w:sz w:val="24"/>
+        </w:rPr>
+        <w:t xml:space="preserve"> As more ecologist </w:t>
+      </w:r>
+      <w:r>
+        <w:rPr>
+          <w:rFonts w:ascii="Times New Roman" w:hAnsi="Times New Roman" w:cs="Times New Roman"/>
+          <w:sz w:val="24"/>
+        </w:rPr>
+        <w:t>attempt</w:t>
+      </w:r>
+      <w:r>
+        <w:rPr>
+          <w:rFonts w:ascii="Times New Roman" w:hAnsi="Times New Roman" w:cs="Times New Roman"/>
+          <w:sz w:val="24"/>
+        </w:rPr>
+        <w:t xml:space="preserve"> to detect higher order interactions in nature and build them into theoretical models of community interactions it will undoubtedly be widely cited in the years to come</w:t>
+      </w:r>
+      <w:r>
+        <w:rPr>
+          <w:rFonts w:ascii="Times New Roman" w:hAnsi="Times New Roman" w:cs="Times New Roman"/>
+          <w:sz w:val="24"/>
+        </w:rPr>
+        <w:t xml:space="preserve">. </w:t>
+      </w:r>
+    </w:p>
+    <w:p>
+      <w:pPr>
+        <w:spacing w:after="0" w:line="240" w:lineRule="auto"/>
+        <w:rPr>
+          <w:rFonts w:ascii="Times New Roman" w:hAnsi="Times New Roman" w:cs="Times New Roman"/>
+          <w:sz w:val="24"/>
+        </w:rPr>
+      </w:pPr>
       <w:bookmarkStart w:id="0" w:name="_GoBack"/>
       <w:bookmarkEnd w:id="0"/>
-      <w:r>
-        <w:rPr>
-          <w:rFonts w:ascii="Times New Roman" w:hAnsi="Times New Roman" w:cs="Times New Roman"/>
-          <w:sz w:val="24"/>
-        </w:rPr>
-        <w:t xml:space="preserve"> titled, “</w:t>
-      </w:r>
-      <w:r>
-        <w:rPr>
-          <w:rFonts w:ascii="Times New Roman" w:hAnsi="Times New Roman" w:cs="Times New Roman"/>
-          <w:sz w:val="24"/>
-        </w:rPr>
-        <w:t>Defining, detecting and understanding</w:t>
-      </w:r>
-      <w:r>
-        <w:rPr>
-          <w:rFonts w:ascii="Times New Roman" w:hAnsi="Times New Roman" w:cs="Times New Roman"/>
-          <w:sz w:val="24"/>
-        </w:rPr>
-        <w:t xml:space="preserve"> higher order interactions </w:t>
-      </w:r>
-      <w:r>
-        <w:rPr>
-          <w:rFonts w:ascii="Times New Roman" w:hAnsi="Times New Roman" w:cs="Times New Roman"/>
-          <w:sz w:val="24"/>
-        </w:rPr>
-        <w:t>among compet</w:t>
-      </w:r>
-      <w:r>
-        <w:rPr>
-          <w:rFonts w:ascii="Times New Roman" w:hAnsi="Times New Roman" w:cs="Times New Roman"/>
-          <w:sz w:val="24"/>
-        </w:rPr>
-        <w:t>itors</w:t>
-      </w:r>
-      <w:r>
-        <w:rPr>
-          <w:rFonts w:ascii="Times New Roman" w:hAnsi="Times New Roman" w:cs="Times New Roman"/>
-          <w:sz w:val="24"/>
-        </w:rPr>
-        <w:t>”</w:t>
-      </w:r>
-      <w:r>
-        <w:rPr>
-          <w:rFonts w:ascii="Times New Roman" w:hAnsi="Times New Roman" w:cs="Times New Roman"/>
-          <w:sz w:val="24"/>
-        </w:rPr>
-        <w:t>.</w:t>
-      </w:r>
-    </w:p>
-    <w:p>
-      <w:pPr>
-        <w:spacing w:after="0" w:line="240" w:lineRule="auto"/>
-        <w:rPr>
-          <w:rFonts w:ascii="Times New Roman" w:hAnsi="Times New Roman" w:cs="Times New Roman"/>
-          <w:sz w:val="24"/>
-        </w:rPr>
-      </w:pPr>
-    </w:p>
-    <w:p>
-      <w:pPr>
-        <w:spacing w:after="0" w:line="240" w:lineRule="auto"/>
-        <w:rPr>
-          <w:rFonts w:ascii="Times New Roman" w:hAnsi="Times New Roman" w:cs="Times New Roman"/>
-          <w:sz w:val="24"/>
-        </w:rPr>
-      </w:pPr>
-      <w:r>
-        <w:rPr>
-          <w:rFonts w:ascii="Times New Roman" w:hAnsi="Times New Roman" w:cs="Times New Roman"/>
-          <w:sz w:val="24"/>
-        </w:rPr>
-        <w:t>C</w:t>
-      </w:r>
-      <w:r>
-        <w:rPr>
-          <w:rFonts w:ascii="Times New Roman" w:hAnsi="Times New Roman" w:cs="Times New Roman"/>
-          <w:sz w:val="24"/>
-        </w:rPr>
-        <w:t>ompetitive interactions between</w:t>
-      </w:r>
-      <w:r>
-        <w:rPr>
-          <w:rFonts w:ascii="Times New Roman" w:hAnsi="Times New Roman" w:cs="Times New Roman"/>
-          <w:sz w:val="24"/>
-        </w:rPr>
-        <w:t xml:space="preserve"> pairs of</w:t>
-      </w:r>
-      <w:r>
-        <w:rPr>
-          <w:rFonts w:ascii="Times New Roman" w:hAnsi="Times New Roman" w:cs="Times New Roman"/>
-          <w:sz w:val="24"/>
-        </w:rPr>
-        <w:t xml:space="preserve"> species </w:t>
-      </w:r>
-      <w:r>
-        <w:rPr>
-          <w:rFonts w:ascii="Times New Roman" w:hAnsi="Times New Roman" w:cs="Times New Roman"/>
-          <w:sz w:val="24"/>
-        </w:rPr>
-        <w:t>are the foundation of</w:t>
-      </w:r>
-      <w:r>
-        <w:rPr>
-          <w:rFonts w:ascii="Times New Roman" w:hAnsi="Times New Roman" w:cs="Times New Roman"/>
-          <w:sz w:val="24"/>
-        </w:rPr>
-        <w:t xml:space="preserve"> </w:t>
-      </w:r>
-      <w:r>
-        <w:rPr>
-          <w:rFonts w:ascii="Times New Roman" w:hAnsi="Times New Roman" w:cs="Times New Roman"/>
-          <w:sz w:val="24"/>
-        </w:rPr>
-        <w:t xml:space="preserve">our most </w:t>
-      </w:r>
-      <w:r>
-        <w:rPr>
-          <w:rFonts w:ascii="Times New Roman" w:hAnsi="Times New Roman" w:cs="Times New Roman"/>
-          <w:sz w:val="24"/>
-        </w:rPr>
-        <w:t xml:space="preserve">general theories of </w:t>
-      </w:r>
-      <w:r>
-        <w:rPr>
-          <w:rFonts w:ascii="Times New Roman" w:hAnsi="Times New Roman" w:cs="Times New Roman"/>
-          <w:sz w:val="24"/>
-        </w:rPr>
-        <w:t>community</w:t>
-      </w:r>
-      <w:r>
-        <w:rPr>
-          <w:rFonts w:ascii="Times New Roman" w:hAnsi="Times New Roman" w:cs="Times New Roman"/>
-          <w:sz w:val="24"/>
-        </w:rPr>
-        <w:t xml:space="preserve"> coexistence and stability. </w:t>
-      </w:r>
-      <w:r>
-        <w:rPr>
-          <w:rFonts w:ascii="Times New Roman" w:hAnsi="Times New Roman" w:cs="Times New Roman"/>
-          <w:sz w:val="24"/>
-        </w:rPr>
-        <w:t xml:space="preserve">A key assumption about how pairs of species interact </w:t>
-      </w:r>
-      <w:r>
-        <w:rPr>
-          <w:rFonts w:ascii="Times New Roman" w:hAnsi="Times New Roman" w:cs="Times New Roman"/>
-          <w:sz w:val="24"/>
-        </w:rPr>
-        <w:t>is that this interaction remains the same regardless of whether additional species are present</w:t>
-      </w:r>
-      <w:r>
-        <w:rPr>
-          <w:rFonts w:ascii="Times New Roman" w:hAnsi="Times New Roman" w:cs="Times New Roman"/>
-          <w:sz w:val="24"/>
-        </w:rPr>
-        <w:t>—i.e. there are no higher order interactions</w:t>
-      </w:r>
-      <w:r>
-        <w:rPr>
-          <w:rFonts w:ascii="Times New Roman" w:hAnsi="Times New Roman" w:cs="Times New Roman"/>
-          <w:sz w:val="24"/>
-        </w:rPr>
-        <w:t>. However, r</w:t>
-      </w:r>
-      <w:r>
-        <w:rPr>
-          <w:rFonts w:ascii="Times New Roman" w:hAnsi="Times New Roman" w:cs="Times New Roman"/>
-          <w:sz w:val="24"/>
-        </w:rPr>
-        <w:t>ecent</w:t>
-      </w:r>
-      <w:r>
-        <w:rPr>
-          <w:rFonts w:ascii="Times New Roman" w:hAnsi="Times New Roman" w:cs="Times New Roman"/>
-          <w:sz w:val="24"/>
-        </w:rPr>
-        <w:t xml:space="preserve"> theoretical work demonstrates important consequences</w:t>
-      </w:r>
-      <w:r>
-        <w:rPr>
-          <w:rFonts w:ascii="Times New Roman" w:hAnsi="Times New Roman" w:cs="Times New Roman"/>
-          <w:sz w:val="24"/>
-        </w:rPr>
-        <w:t xml:space="preserve"> </w:t>
-      </w:r>
-      <w:r>
-        <w:rPr>
-          <w:rFonts w:ascii="Times New Roman" w:hAnsi="Times New Roman" w:cs="Times New Roman"/>
-          <w:sz w:val="24"/>
-        </w:rPr>
-        <w:t>of</w:t>
-      </w:r>
-      <w:r>
-        <w:rPr>
-          <w:rFonts w:ascii="Times New Roman" w:hAnsi="Times New Roman" w:cs="Times New Roman"/>
-          <w:sz w:val="24"/>
-        </w:rPr>
-        <w:t xml:space="preserve"> breaking this assumption</w:t>
-      </w:r>
-      <w:r>
-        <w:rPr>
-          <w:rFonts w:ascii="Times New Roman" w:hAnsi="Times New Roman" w:cs="Times New Roman"/>
-          <w:sz w:val="24"/>
-        </w:rPr>
-        <w:t xml:space="preserve"> and a recent empirical study</w:t>
-      </w:r>
-      <w:r>
-        <w:rPr>
-          <w:rFonts w:ascii="Times New Roman" w:hAnsi="Times New Roman" w:cs="Times New Roman"/>
-          <w:sz w:val="24"/>
-        </w:rPr>
-        <w:t xml:space="preserve"> provides some evidence of higher </w:t>
-      </w:r>
-      <w:r>
-        <w:rPr>
-          <w:rFonts w:ascii="Times New Roman" w:hAnsi="Times New Roman" w:cs="Times New Roman"/>
-          <w:sz w:val="24"/>
-        </w:rPr>
-        <w:t xml:space="preserve">order </w:t>
-      </w:r>
-      <w:r>
-        <w:rPr>
-          <w:rFonts w:ascii="Times New Roman" w:hAnsi="Times New Roman" w:cs="Times New Roman"/>
-          <w:sz w:val="24"/>
-        </w:rPr>
-        <w:t xml:space="preserve">interactions in </w:t>
-      </w:r>
-      <w:r>
-        <w:rPr>
-          <w:rFonts w:ascii="Times New Roman" w:hAnsi="Times New Roman" w:cs="Times New Roman"/>
-          <w:sz w:val="24"/>
-        </w:rPr>
-        <w:t xml:space="preserve">nature (Grilli et al. 2018, Levine et al. 2018, </w:t>
-      </w:r>
-      <w:proofErr w:type="spellStart"/>
-      <w:r>
-        <w:rPr>
-          <w:rFonts w:ascii="Times New Roman" w:hAnsi="Times New Roman" w:cs="Times New Roman"/>
-          <w:sz w:val="24"/>
-        </w:rPr>
-        <w:t>Stoufer</w:t>
-      </w:r>
-      <w:proofErr w:type="spellEnd"/>
-      <w:r>
-        <w:rPr>
-          <w:rFonts w:ascii="Times New Roman" w:hAnsi="Times New Roman" w:cs="Times New Roman"/>
-          <w:sz w:val="24"/>
-        </w:rPr>
-        <w:t xml:space="preserve"> and Mayfield 2017).</w:t>
-      </w:r>
-      <w:r>
-        <w:rPr>
-          <w:rFonts w:ascii="Times New Roman" w:hAnsi="Times New Roman" w:cs="Times New Roman"/>
-          <w:sz w:val="24"/>
-        </w:rPr>
-        <w:t xml:space="preserve"> Despite the flurry of interest in this topic, there remain significant</w:t>
-      </w:r>
-      <w:r>
-        <w:rPr>
-          <w:rFonts w:ascii="Times New Roman" w:hAnsi="Times New Roman" w:cs="Times New Roman"/>
-          <w:sz w:val="24"/>
-        </w:rPr>
-        <w:t xml:space="preserve"> confusion</w:t>
-      </w:r>
-      <w:r>
-        <w:rPr>
-          <w:rFonts w:ascii="Times New Roman" w:hAnsi="Times New Roman" w:cs="Times New Roman"/>
-          <w:sz w:val="24"/>
-        </w:rPr>
-        <w:t xml:space="preserve"> defining higher order interactions, and a large gap between our understanding of the theoretical consequences of higher order interactions on the one hand, and our relatively limited understanding of how they could be detected and measured in</w:t>
-      </w:r>
-      <w:r>
-        <w:rPr>
-          <w:rFonts w:ascii="Times New Roman" w:hAnsi="Times New Roman" w:cs="Times New Roman"/>
-          <w:sz w:val="24"/>
-        </w:rPr>
-        <w:t xml:space="preserve"> empirical </w:t>
-      </w:r>
-      <w:proofErr w:type="spellStart"/>
-      <w:r>
-        <w:rPr>
-          <w:rFonts w:ascii="Times New Roman" w:hAnsi="Times New Roman" w:cs="Times New Roman"/>
-          <w:sz w:val="24"/>
-        </w:rPr>
-        <w:t>systems</w:t>
-      </w:r>
-      <w:proofErr w:type="spellEnd"/>
-      <w:r>
-        <w:rPr>
-          <w:rFonts w:ascii="Times New Roman" w:hAnsi="Times New Roman" w:cs="Times New Roman"/>
-          <w:sz w:val="24"/>
-        </w:rPr>
-        <w:t xml:space="preserve">. </w:t>
-      </w:r>
-    </w:p>
-    <w:p>
-      <w:pPr>
-        <w:spacing w:after="0" w:line="240" w:lineRule="auto"/>
-        <w:rPr>
-          <w:rFonts w:ascii="Times New Roman" w:hAnsi="Times New Roman" w:cs="Times New Roman"/>
-          <w:sz w:val="24"/>
-        </w:rPr>
-      </w:pPr>
-    </w:p>
-    <w:p>
-      <w:pPr>
-        <w:spacing w:after="0" w:line="240" w:lineRule="auto"/>
-        <w:rPr>
-          <w:rFonts w:ascii="Times New Roman" w:hAnsi="Times New Roman" w:cs="Times New Roman"/>
-          <w:sz w:val="24"/>
-        </w:rPr>
-      </w:pPr>
-      <w:r>
-        <w:rPr>
-          <w:rFonts w:ascii="Times New Roman" w:hAnsi="Times New Roman" w:cs="Times New Roman"/>
-          <w:sz w:val="24"/>
-        </w:rPr>
-        <w:t xml:space="preserve">Our manuscript provides new insights into the definition of higher order interactions and demonstrates </w:t>
-      </w:r>
-      <w:r>
-        <w:rPr>
-          <w:rFonts w:ascii="Times New Roman" w:hAnsi="Times New Roman" w:cs="Times New Roman"/>
-          <w:sz w:val="24"/>
-        </w:rPr>
-        <w:t>issues</w:t>
-      </w:r>
-      <w:r>
-        <w:rPr>
-          <w:rFonts w:ascii="Times New Roman" w:hAnsi="Times New Roman" w:cs="Times New Roman"/>
-          <w:sz w:val="24"/>
-        </w:rPr>
-        <w:t xml:space="preserve"> in </w:t>
-      </w:r>
-      <w:r>
-        <w:rPr>
-          <w:rFonts w:ascii="Times New Roman" w:hAnsi="Times New Roman" w:cs="Times New Roman"/>
-          <w:sz w:val="24"/>
-        </w:rPr>
-        <w:t>measuring</w:t>
-      </w:r>
-      <w:r>
-        <w:rPr>
-          <w:rFonts w:ascii="Times New Roman" w:hAnsi="Times New Roman" w:cs="Times New Roman"/>
-          <w:sz w:val="24"/>
-        </w:rPr>
-        <w:t xml:space="preserve"> higher order interactions when the mechanistic basis of competition is unknown.  </w:t>
-      </w:r>
-      <w:r>
-        <w:rPr>
-          <w:rFonts w:ascii="Times New Roman" w:hAnsi="Times New Roman" w:cs="Times New Roman"/>
-          <w:sz w:val="24"/>
-        </w:rPr>
-        <w:t xml:space="preserve">Critically it shows the difficulty inherent in finding higher order interactions in discrete time competition.  A problem that other theoretical work on higher order interactions has avoided.  </w:t>
-      </w:r>
-    </w:p>
-    <w:p>
-      <w:pPr>
-        <w:spacing w:after="0" w:line="240" w:lineRule="auto"/>
-        <w:rPr>
-          <w:rFonts w:ascii="Times New Roman" w:hAnsi="Times New Roman" w:cs="Times New Roman"/>
-          <w:sz w:val="24"/>
-        </w:rPr>
-      </w:pPr>
-    </w:p>
-    <w:p>
-      <w:pPr>
-        <w:spacing w:after="0" w:line="240" w:lineRule="auto"/>
-      </w:pPr>
-      <w:r>
-        <w:rPr>
-          <w:rFonts w:ascii="Times New Roman" w:hAnsi="Times New Roman" w:cs="Times New Roman"/>
-          <w:sz w:val="24"/>
-        </w:rPr>
-        <w:t xml:space="preserve">We simulate a simple </w:t>
-      </w:r>
-    </w:p>
-    <w:p>
-      <w:pPr>
-        <w:spacing w:after="0" w:line="240" w:lineRule="auto"/>
-        <w:rPr>
-          <w:rFonts w:ascii="Times New Roman" w:hAnsi="Times New Roman" w:cs="Times New Roman"/>
-          <w:sz w:val="24"/>
-        </w:rPr>
-      </w:pPr>
-    </w:p>
-    <w:p>
-      <w:pPr>
-        <w:spacing w:after="0" w:line="240" w:lineRule="auto"/>
-      </w:pPr>
-      <w:r>
-        <w:rPr>
-          <w:rFonts w:ascii="Times New Roman" w:hAnsi="Times New Roman" w:cs="Times New Roman"/>
-          <w:sz w:val="24"/>
-        </w:rPr>
-        <w:t xml:space="preserve">We believe our manuscript will interest a </w:t>
-      </w:r>
-      <w:r>
-        <w:rPr>
-          <w:rFonts w:ascii="Times New Roman" w:hAnsi="Times New Roman" w:cs="Times New Roman"/>
-          <w:sz w:val="24"/>
-        </w:rPr>
-        <w:t>large a</w:t>
-      </w:r>
-      <w:r>
-        <w:rPr>
-          <w:rFonts w:ascii="Times New Roman" w:hAnsi="Times New Roman" w:cs="Times New Roman"/>
-          <w:sz w:val="24"/>
-        </w:rPr>
-        <w:t xml:space="preserve">udience </w:t>
-      </w:r>
-      <w:r>
-        <w:rPr>
-          <w:rFonts w:ascii="Times New Roman" w:hAnsi="Times New Roman" w:cs="Times New Roman"/>
-          <w:sz w:val="24"/>
-        </w:rPr>
-        <w:t xml:space="preserve">of theoretical and empirical ecologists interested in pushing the envelope of standard theories about competition.  It </w:t>
-      </w:r>
-      <w:r>
-        <w:rPr>
-          <w:rFonts w:ascii="Times New Roman" w:hAnsi="Times New Roman" w:cs="Times New Roman"/>
-          <w:sz w:val="24"/>
-        </w:rPr>
-        <w:t xml:space="preserve">will serve as a valuable reference for interpreting the current and future evidence for higher order interactions. </w:t>
-      </w:r>
-    </w:p>
-    <w:p>
-      <w:pPr>
-        <w:spacing w:after="0" w:line="240" w:lineRule="auto"/>
-        <w:rPr>
-          <w:rFonts w:ascii="Times New Roman" w:hAnsi="Times New Roman" w:cs="Times New Roman"/>
-          <w:sz w:val="24"/>
-        </w:rPr>
-      </w:pPr>
     </w:p>
     <w:p>
       <w:pPr>
@@ -537,23 +553,23 @@
           <w:rFonts w:ascii="Times New Roman" w:hAnsi="Times New Roman" w:cs="Times New Roman"/>
           <w:sz w:val="24"/>
         </w:rPr>
+        <w:t xml:space="preserve">Nathan Kraft </w:t>
+      </w:r>
+    </w:p>
+    <w:p>
+      <w:pPr>
+        <w:spacing w:after="0" w:line="240" w:lineRule="auto"/>
+        <w:rPr>
+          <w:rFonts w:ascii="Times New Roman" w:hAnsi="Times New Roman" w:cs="Times New Roman"/>
+          <w:sz w:val="24"/>
+        </w:rPr>
+      </w:pPr>
+      <w:r>
+        <w:rPr>
+          <w:rFonts w:ascii="Times New Roman" w:hAnsi="Times New Roman" w:cs="Times New Roman"/>
+          <w:sz w:val="24"/>
+        </w:rPr>
         <w:t>Jonathan Levine</w:t>
-      </w:r>
-    </w:p>
-    <w:p>
-      <w:pPr>
-        <w:spacing w:after="0" w:line="240" w:lineRule="auto"/>
-        <w:rPr>
-          <w:rFonts w:ascii="Times New Roman" w:hAnsi="Times New Roman" w:cs="Times New Roman"/>
-          <w:sz w:val="24"/>
-        </w:rPr>
-      </w:pPr>
-      <w:r>
-        <w:rPr>
-          <w:rFonts w:ascii="Times New Roman" w:hAnsi="Times New Roman" w:cs="Times New Roman"/>
-          <w:sz w:val="24"/>
-        </w:rPr>
-        <w:t xml:space="preserve">Nathan Kraft </w:t>
       </w:r>
     </w:p>
     <w:p/>

</xml_diff>